<commit_message>
Uploaded Requirements document for Student#1
</commit_message>
<xml_diff>
--- a/reports/Deliverable 1/Student #1/01 - Requirements - Student #1.docx
+++ b/reports/Deliverable 1/Student #1/01 - Requirements - Student #1.docx
@@ -314,7 +314,19 @@
                   <w:rPr>
                     <w:rFonts w:asciiTheme="majorHAnsi" w:hAnsiTheme="majorHAnsi" w:cstheme="majorBidi"/>
                   </w:rPr>
-                  <w:t>53585090N</w:t>
+                  <w:t>****</w:t>
+                </w:r>
+                <w:r>
+                  <w:rPr>
+                    <w:rFonts w:asciiTheme="majorHAnsi" w:hAnsiTheme="majorHAnsi" w:cstheme="majorBidi"/>
+                  </w:rPr>
+                  <w:t>5090</w:t>
+                </w:r>
+                <w:r>
+                  <w:rPr>
+                    <w:rFonts w:asciiTheme="majorHAnsi" w:hAnsiTheme="majorHAnsi" w:cstheme="majorBidi"/>
+                  </w:rPr>
+                  <w:t>*</w:t>
                 </w:r>
               </w:sdtContent>
             </w:sdt>
@@ -10335,7 +10347,9 @@
     <w:rsid w:val="00AD2A82"/>
     <w:rsid w:val="00AD7444"/>
     <w:rsid w:val="00AE0F65"/>
+    <w:rsid w:val="00AE5DB8"/>
     <w:rsid w:val="00B30056"/>
+    <w:rsid w:val="00B50192"/>
     <w:rsid w:val="00B50831"/>
     <w:rsid w:val="00BB57C2"/>
     <w:rsid w:val="00BE3A2B"/>

</xml_diff>